<commit_message>
Data Selection Proposals 1 updated
</commit_message>
<xml_diff>
--- a/Data Selection Proposal1.docx
+++ b/Data Selection Proposal1.docx
@@ -107,11 +107,13 @@
         </w:numPr>
         <w:jc w:val="both"/>
         <w:rPr>
-          <w:lang w:val="en-US"/>
-        </w:rPr>
-      </w:pPr>
-      <w:r>
-        <w:rPr>
+          <w:b/>
+          <w:lang w:val="en-US"/>
+        </w:rPr>
+      </w:pPr>
+      <w:r>
+        <w:rPr>
+          <w:b/>
           <w:lang w:val="en-US"/>
         </w:rPr>
         <w:t>Dataset</w:t>
@@ -233,7 +235,19 @@
         <w:rPr>
           <w:lang w:val="en-US"/>
         </w:rPr>
-        <w:t xml:space="preserve"> I will use 5 datasets from the past 5 years and give the more recent ones an exponentially higher weight since these games are more important than the ones played 5 years ago</w:t>
+        <w:t xml:space="preserve"> I will use 5 datasets from the past 5 years and give the more recent ones an exponentially higher weight since </w:t>
+      </w:r>
+      <w:r>
+        <w:rPr>
+          <w:lang w:val="en-US"/>
+        </w:rPr>
+        <w:t>recent</w:t>
+      </w:r>
+      <w:r>
+        <w:rPr>
+          <w:lang w:val="en-US"/>
+        </w:rPr>
+        <w:t xml:space="preserve"> games are more important than the ones played 5 years ago</w:t>
       </w:r>
       <w:r>
         <w:rPr>
@@ -245,7 +259,33 @@
         <w:rPr>
           <w:lang w:val="en-US"/>
         </w:rPr>
-        <w:t>This dataset is suitable since it has a lot of parameters including half time scores, total shots, total shots on target by each team etc.</w:t>
+        <w:t>This dataset is suitable since it has a lot of parameters including half</w:t>
+      </w:r>
+      <w:r>
+        <w:rPr>
+          <w:lang w:val="en-US"/>
+        </w:rPr>
+        <w:t>-</w:t>
+      </w:r>
+      <w:r>
+        <w:rPr>
+          <w:lang w:val="en-US"/>
+        </w:rPr>
+        <w:t xml:space="preserve">time scores, total shots, total shots on target by each team </w:t>
+      </w:r>
+      <w:proofErr w:type="spellStart"/>
+      <w:r>
+        <w:rPr>
+          <w:lang w:val="en-US"/>
+        </w:rPr>
+        <w:t>etc</w:t>
+      </w:r>
+      <w:proofErr w:type="spellEnd"/>
+      <w:r>
+        <w:rPr>
+          <w:lang w:val="en-US"/>
+        </w:rPr>
+        <w:t>…</w:t>
       </w:r>
     </w:p>
     <w:p>
@@ -286,7 +326,19 @@
         <w:rPr>
           <w:lang w:val="en-US"/>
         </w:rPr>
-        <w:t xml:space="preserve">This code will be programmed in Python, a language widely used by the machine learning community. There are around 20 features from which the algorithm will learn and try to predict the best outcome. Since this is a multiclass problem, I have decided to use </w:t>
+        <w:t xml:space="preserve">This code will be </w:t>
+      </w:r>
+      <w:r>
+        <w:rPr>
+          <w:lang w:val="en-US"/>
+        </w:rPr>
+        <w:t>developed</w:t>
+      </w:r>
+      <w:r>
+        <w:rPr>
+          <w:lang w:val="en-US"/>
+        </w:rPr>
+        <w:t xml:space="preserve"> in Python, a language widely used by the machine learning community. There are around 20 features from which the algorithm will learn and try to predict the best outcome. Since this is a multiclass problem, I have decided to use </w:t>
       </w:r>
       <w:proofErr w:type="spellStart"/>
       <w:r>
@@ -379,7 +431,43 @@
         <w:rPr>
           <w:lang w:val="en-US"/>
         </w:rPr>
-        <w:t>“H” (Home team win), “A” (Away team win), “D” (Draw).</w:t>
+        <w:t>“H” (</w:t>
+      </w:r>
+      <w:r>
+        <w:rPr>
+          <w:lang w:val="en-US"/>
+        </w:rPr>
+        <w:t>h</w:t>
+      </w:r>
+      <w:r>
+        <w:rPr>
+          <w:lang w:val="en-US"/>
+        </w:rPr>
+        <w:t>ome team win), “A” (</w:t>
+      </w:r>
+      <w:r>
+        <w:rPr>
+          <w:lang w:val="en-US"/>
+        </w:rPr>
+        <w:t>a</w:t>
+      </w:r>
+      <w:r>
+        <w:rPr>
+          <w:lang w:val="en-US"/>
+        </w:rPr>
+        <w:t>way team win), “D” (</w:t>
+      </w:r>
+      <w:r>
+        <w:rPr>
+          <w:lang w:val="en-US"/>
+        </w:rPr>
+        <w:t>d</w:t>
+      </w:r>
+      <w:r>
+        <w:rPr>
+          <w:lang w:val="en-US"/>
+        </w:rPr>
+        <w:t>raw).</w:t>
       </w:r>
     </w:p>
     <w:p>
@@ -393,16 +481,74 @@
         <w:rPr>
           <w:lang w:val="en-US"/>
         </w:rPr>
-        <w:t>I am planning on an extension which would take two more parameters – the half time home team goals and the half time away team goals – and try to predict the winner of the game.</w:t>
-      </w:r>
-    </w:p>
-    <w:p>
-      <w:pPr>
-        <w:jc w:val="both"/>
-        <w:rPr>
-          <w:lang w:val="en-US"/>
-        </w:rPr>
-      </w:pPr>
+        <w:t>I am planning on an extension which would take two more parameters</w:t>
+      </w:r>
+      <w:r>
+        <w:rPr>
+          <w:lang w:val="en-US"/>
+        </w:rPr>
+        <w:t xml:space="preserve"> (</w:t>
+      </w:r>
+      <w:r>
+        <w:rPr>
+          <w:lang w:val="en-US"/>
+        </w:rPr>
+        <w:t>the half</w:t>
+      </w:r>
+      <w:r>
+        <w:rPr>
+          <w:lang w:val="en-US"/>
+        </w:rPr>
+        <w:t>-</w:t>
+      </w:r>
+      <w:r>
+        <w:rPr>
+          <w:lang w:val="en-US"/>
+        </w:rPr>
+        <w:t>time home team goals and the half</w:t>
+      </w:r>
+      <w:r>
+        <w:rPr>
+          <w:lang w:val="en-US"/>
+        </w:rPr>
+        <w:t>-</w:t>
+      </w:r>
+      <w:r>
+        <w:rPr>
+          <w:lang w:val="en-US"/>
+        </w:rPr>
+        <w:t>time away team goals</w:t>
+      </w:r>
+      <w:r>
+        <w:rPr>
+          <w:lang w:val="en-US"/>
+        </w:rPr>
+        <w:t>)</w:t>
+      </w:r>
+      <w:r>
+        <w:rPr>
+          <w:lang w:val="en-US"/>
+        </w:rPr>
+        <w:t xml:space="preserve"> and </w:t>
+      </w:r>
+      <w:r>
+        <w:rPr>
+          <w:lang w:val="en-US"/>
+        </w:rPr>
+        <w:t xml:space="preserve">again </w:t>
+      </w:r>
+      <w:r>
+        <w:rPr>
+          <w:lang w:val="en-US"/>
+        </w:rPr>
+        <w:t>try to predict the winner of the game.</w:t>
+      </w:r>
+      <w:r>
+        <w:rPr>
+          <w:lang w:val="en-US"/>
+        </w:rPr>
+        <w:t xml:space="preserve"> </w:t>
+      </w:r>
       <w:r>
         <w:rPr>
           <w:lang w:val="en-US"/>
@@ -419,10 +565,22 @@
         <w:rPr>
           <w:lang w:val="en-US"/>
         </w:rPr>
-        <w:t xml:space="preserve"> team and receive the output mentioned above.</w:t>
+        <w:t xml:space="preserve"> team</w:t>
+      </w:r>
+      <w:r>
+        <w:rPr>
+          <w:lang w:val="en-US"/>
+        </w:rPr>
+        <w:t>s</w:t>
       </w:r>
       <w:bookmarkStart w:id="0" w:name="_GoBack"/>
       <w:bookmarkEnd w:id="0"/>
+      <w:r>
+        <w:rPr>
+          <w:lang w:val="en-US"/>
+        </w:rPr>
+        <w:t xml:space="preserve"> and receive the output mentioned above.</w:t>
+      </w:r>
     </w:p>
     <w:sectPr>
       <w:pgSz w:w="11900" w:h="16840"/>
@@ -1375,7 +1533,7 @@
 </file>
 
 <file path=customXml/itemProps1.xml><?xml version="1.0" encoding="utf-8"?>
-<ds:datastoreItem xmlns:ds="http://schemas.openxmlformats.org/officeDocument/2006/customXml" ds:itemID="{D29E094B-4F0A-2D40-B917-6BFED296833D}">
+<ds:datastoreItem xmlns:ds="http://schemas.openxmlformats.org/officeDocument/2006/customXml" ds:itemID="{8FDD57D9-E5FC-8743-85F9-B48F259B431E}">
   <ds:schemaRefs>
     <ds:schemaRef ds:uri="http://schemas.openxmlformats.org/officeDocument/2006/bibliography"/>
   </ds:schemaRefs>

</xml_diff>